<commit_message>
Updated slides with role models
</commit_message>
<xml_diff>
--- a/Engage_Lesson3/engage_lesson3_worksheet.docx
+++ b/Engage_Lesson3/engage_lesson3_worksheet.docx
@@ -244,6 +244,7 @@
       </w:r>
       <w:proofErr w:type="gramEnd"/>
     </w:p>
+    <w:p/>
     <w:p>
       <w:pPr>
         <w:pStyle w:val="ListParagraph"/>
@@ -286,11 +287,26 @@
       </w:r>
     </w:p>
     <w:p/>
+    <w:p/>
+    <w:p/>
+    <w:p/>
+    <w:p/>
+    <w:p/>
+    <w:p/>
+    <w:p/>
+    <w:p/>
+    <w:p/>
+    <w:p/>
+    <w:p/>
+    <w:p/>
+    <w:p/>
+    <w:p/>
     <w:p>
       <w:pPr>
         <w:pStyle w:val="Heading1"/>
       </w:pPr>
       <w:r>
+        <w:lastRenderedPageBreak/>
         <w:t>Experiment Setup</w:t>
       </w:r>
     </w:p>
@@ -850,20 +866,19 @@
           <w:sz w:val="20"/>
           <w:lang w:val="en-US"/>
         </w:rPr>
-        <w:lastRenderedPageBreak/>
         <mc:AlternateContent>
           <mc:Choice Requires="wps">
             <w:drawing>
-              <wp:anchor distT="0" distB="0" distL="114300" distR="114300" simplePos="0" relativeHeight="251665408" behindDoc="0" locked="0" layoutInCell="1" allowOverlap="1" wp14:anchorId="3ED28BC1" wp14:editId="0AE9A884">
+              <wp:anchor distT="0" distB="0" distL="114300" distR="114300" simplePos="0" relativeHeight="251665408" behindDoc="0" locked="0" layoutInCell="1" allowOverlap="1" wp14:anchorId="3ED28BC1" wp14:editId="62F37F29">
                 <wp:simplePos x="0" y="0"/>
                 <wp:positionH relativeFrom="column">
                   <wp:posOffset>0</wp:posOffset>
                 </wp:positionH>
                 <wp:positionV relativeFrom="paragraph">
-                  <wp:posOffset>231775</wp:posOffset>
+                  <wp:posOffset>228600</wp:posOffset>
                 </wp:positionV>
-                <wp:extent cx="6343650" cy="2105025"/>
-                <wp:effectExtent l="0" t="0" r="19050" b="28575"/>
+                <wp:extent cx="6343650" cy="1379220"/>
+                <wp:effectExtent l="0" t="0" r="19050" b="11430"/>
                 <wp:wrapSquare wrapText="bothSides"/>
                 <wp:docPr id="4" name="Text Box 4"/>
                 <wp:cNvGraphicFramePr>
@@ -878,7 +893,7 @@
                       <wps:spPr bwMode="auto">
                         <a:xfrm>
                           <a:off x="0" y="0"/>
-                          <a:ext cx="6343650" cy="2105025"/>
+                          <a:ext cx="6343650" cy="1379220"/>
                         </a:xfrm>
                         <a:prstGeom prst="rect">
                           <a:avLst/>
@@ -985,7 +1000,11 @@
           </mc:Choice>
           <mc:Fallback>
             <w:pict>
-              <v:shape w14:anchorId="3ED28BC1" id="Text Box 4" o:spid="_x0000_s1029" type="#_x0000_t202" style="position:absolute;margin-left:0;margin-top:18.25pt;width:499.5pt;height:165.75pt;z-index:251665408;visibility:visible;mso-wrap-style:square;mso-width-percent:0;mso-height-percent:0;mso-wrap-distance-left:9pt;mso-wrap-distance-top:0;mso-wrap-distance-right:9pt;mso-wrap-distance-bottom:0;mso-position-horizontal:absolute;mso-position-horizontal-relative:text;mso-position-vertical:absolute;mso-position-vertical-relative:text;mso-width-percent:0;mso-height-percent:0;mso-width-relative:page;mso-height-relative:page;v-text-anchor:top" o:gfxdata="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">
+              <v:shapetype w14:anchorId="3ED28BC1" id="_x0000_t202" coordsize="21600,21600" o:spt="202" path="m,l,21600r21600,l21600,xe">
+                <v:stroke joinstyle="miter"/>
+                <v:path gradientshapeok="t" o:connecttype="rect"/>
+              </v:shapetype>
+              <v:shape id="Text Box 4" o:spid="_x0000_s1029" type="#_x0000_t202" style="position:absolute;margin-left:0;margin-top:18pt;width:499.5pt;height:108.6pt;z-index:251665408;visibility:visible;mso-wrap-style:square;mso-width-percent:0;mso-height-percent:0;mso-wrap-distance-left:9pt;mso-wrap-distance-top:0;mso-wrap-distance-right:9pt;mso-wrap-distance-bottom:0;mso-position-horizontal:absolute;mso-position-horizontal-relative:text;mso-position-vertical:absolute;mso-position-vertical-relative:text;mso-width-percent:0;mso-height-percent:0;mso-width-relative:page;mso-height-relative:page;v-text-anchor:top" o:gfxdata="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">
                 <v:textbox>
                   <w:txbxContent>
                     <w:p>
@@ -4357,4 +4376,16 @@
     </a:ext>
   </a:extLst>
 </a:theme>
+</file>
+
+<file path=customXml/item1.xml><?xml version="1.0" encoding="utf-8"?>
+<b:Sources xmlns:b="http://schemas.openxmlformats.org/officeDocument/2006/bibliography" xmlns="http://schemas.openxmlformats.org/officeDocument/2006/bibliography" SelectedStyle="\APASixthEditionOfficeOnline.xsl" StyleName="APA" Version="6"/>
+</file>
+
+<file path=customXml/itemProps1.xml><?xml version="1.0" encoding="utf-8"?>
+<ds:datastoreItem xmlns:ds="http://schemas.openxmlformats.org/officeDocument/2006/customXml" ds:itemID="{0F0C73AA-6AF2-4138-A6BD-30DDEE4B48FD}">
+  <ds:schemaRefs>
+    <ds:schemaRef ds:uri="http://schemas.openxmlformats.org/officeDocument/2006/bibliography"/>
+  </ds:schemaRefs>
+</ds:datastoreItem>
 </file>
</xml_diff>